<commit_message>
remove doc with Daniel's comments as all were adressed
</commit_message>
<xml_diff>
--- a/publications/makowski_2019_bayesian/manuscript/utils/Template_Frontiers.docx
+++ b/publications/makowski_2019_bayesian/manuscript/utils/Template_Frontiers.docx
@@ -884,17 +884,7 @@
           <w:szCs w:val="24"/>
           <w:lang w:val="en-GB" w:eastAsia="en-GB"/>
         </w:rPr>
-        <w:t>Frontiers requires figures to be submitted individually, in the same order as they are referred to in the manuscript. Figures will then be automatically embedded at the bottom of the submitted manuscript. Kindly ensure t</w:t>
-      </w:r>
-      <w:bookmarkStart w:id="0" w:name="_GoBack"/>
-      <w:bookmarkEnd w:id="0"/>
-      <w:r>
-        <w:rPr>
-          <w:rFonts w:eastAsia="Times New Roman" w:cs="Times New Roman"/>
-          <w:szCs w:val="24"/>
-          <w:lang w:val="en-GB" w:eastAsia="en-GB"/>
-        </w:rPr>
-        <w:t xml:space="preserve">hat each table and figure is mentioned in the text and in numerical order. </w:t>
+        <w:t xml:space="preserve">Frontiers requires figures to be submitted individually, in the same order as they are referred to in the manuscript. Figures will then be automatically embedded at the bottom of the submitted manuscript. Kindly ensure that each table and figure is mentioned in the text and in numerical order. </w:t>
       </w:r>
       <w:r>
         <w:rPr>
@@ -1009,6 +999,7 @@
         </w:numPr>
         <w:rPr>
           <w:rFonts w:eastAsia="Times New Roman"/>
+          <w:b w:val="0"/>
           <w:lang w:val="en-GB" w:eastAsia="en-GB"/>
         </w:rPr>
       </w:pPr>
@@ -1018,7 +1009,17 @@
           <w:b w:val="0"/>
           <w:lang w:val="en-GB" w:eastAsia="en-GB"/>
         </w:rPr>
-        <w:t>Figures, tables, and images will be published under a Creative Commons CC-BY licence and permission must be obtained for use of copyrighted material from other sources (including re-published/adapted/modified/partial figures and images from the internet). It is the responsibility of the authors to acquire the licenses, to follow any citation instructions requested by third-party rights holders, and cover any supplementary charges.</w:t>
+        <w:t>Figures, tables, and images will be published under a Creative Commons CC-BY licence and permission must be obtained for use of copyrighted material from other sources (including re-published/adapted</w:t>
+      </w:r>
+      <w:bookmarkStart w:id="0" w:name="_GoBack"/>
+      <w:bookmarkEnd w:id="0"/>
+      <w:r>
+        <w:rPr>
+          <w:rFonts w:eastAsia="Times New Roman"/>
+          <w:b w:val="0"/>
+          <w:lang w:val="en-GB" w:eastAsia="en-GB"/>
+        </w:rPr>
+        <w:t>/modified/partial figures and images from the internet). It is the responsibility of the authors to acquire the licenses, to follow any citation instructions requested by third-party rights holders, and cover any supplementary charges.</w:t>
       </w:r>
     </w:p>
     <w:p>
@@ -1032,6 +1033,7 @@
     <w:p>
       <w:pPr>
         <w:rPr>
+          <w:b/>
           <w:szCs w:val="24"/>
         </w:rPr>
       </w:pPr>
@@ -1150,6 +1152,201 @@
         <w:t xml:space="preserve">notified during the typesetting of the final article if this is the case. </w:t>
       </w:r>
     </w:p>
+    <w:tbl>
+      <w:tblPr>
+        <w:tblStyle w:val="TableGrid"/>
+        <w:tblW w:w="0" w:type="auto"/>
+        <w:tblLook w:val="04A0" w:firstRow="1" w:lastRow="0" w:firstColumn="1" w:lastColumn="0" w:noHBand="0" w:noVBand="1"/>
+      </w:tblPr>
+      <w:tblGrid>
+        <w:gridCol w:w="2441"/>
+        <w:gridCol w:w="2442"/>
+        <w:gridCol w:w="2442"/>
+        <w:gridCol w:w="2442"/>
+      </w:tblGrid>
+      <w:tr>
+        <w:tc>
+          <w:tcPr>
+            <w:tcW w:w="2441" w:type="dxa"/>
+          </w:tcPr>
+          <w:p>
+            <w:pPr>
+              <w:rPr>
+                <w:b/>
+                <w:szCs w:val="24"/>
+              </w:rPr>
+            </w:pPr>
+            <w:r>
+              <w:rPr>
+                <w:b/>
+                <w:szCs w:val="24"/>
+              </w:rPr>
+              <w:t>Example table</w:t>
+            </w:r>
+          </w:p>
+        </w:tc>
+        <w:tc>
+          <w:tcPr>
+            <w:tcW w:w="2442" w:type="dxa"/>
+          </w:tcPr>
+          <w:p>
+            <w:pPr>
+              <w:rPr>
+                <w:b/>
+                <w:szCs w:val="24"/>
+              </w:rPr>
+            </w:pPr>
+            <w:proofErr w:type="spellStart"/>
+            <w:r>
+              <w:rPr>
+                <w:b/>
+                <w:szCs w:val="24"/>
+              </w:rPr>
+              <w:t>fsdg</w:t>
+            </w:r>
+            <w:proofErr w:type="spellEnd"/>
+          </w:p>
+        </w:tc>
+        <w:tc>
+          <w:tcPr>
+            <w:tcW w:w="2442" w:type="dxa"/>
+          </w:tcPr>
+          <w:p>
+            <w:pPr>
+              <w:rPr>
+                <w:b/>
+                <w:szCs w:val="24"/>
+              </w:rPr>
+            </w:pPr>
+            <w:proofErr w:type="spellStart"/>
+            <w:r>
+              <w:rPr>
+                <w:b/>
+                <w:szCs w:val="24"/>
+              </w:rPr>
+              <w:t>sfg</w:t>
+            </w:r>
+            <w:proofErr w:type="spellEnd"/>
+          </w:p>
+        </w:tc>
+        <w:tc>
+          <w:tcPr>
+            <w:tcW w:w="2442" w:type="dxa"/>
+          </w:tcPr>
+          <w:p>
+            <w:pPr>
+              <w:rPr>
+                <w:b/>
+                <w:szCs w:val="24"/>
+              </w:rPr>
+            </w:pPr>
+            <w:r>
+              <w:rPr>
+                <w:b/>
+                <w:szCs w:val="24"/>
+              </w:rPr>
+              <w:t>sg</w:t>
+            </w:r>
+          </w:p>
+        </w:tc>
+      </w:tr>
+      <w:tr>
+        <w:tc>
+          <w:tcPr>
+            <w:tcW w:w="2441" w:type="dxa"/>
+          </w:tcPr>
+          <w:p>
+            <w:pPr>
+              <w:rPr>
+                <w:b/>
+                <w:szCs w:val="24"/>
+              </w:rPr>
+            </w:pPr>
+            <w:proofErr w:type="spellStart"/>
+            <w:r>
+              <w:rPr>
+                <w:b/>
+                <w:szCs w:val="24"/>
+              </w:rPr>
+              <w:t>xg</w:t>
+            </w:r>
+            <w:proofErr w:type="spellEnd"/>
+          </w:p>
+        </w:tc>
+        <w:tc>
+          <w:tcPr>
+            <w:tcW w:w="2442" w:type="dxa"/>
+          </w:tcPr>
+          <w:p>
+            <w:pPr>
+              <w:rPr>
+                <w:b/>
+                <w:szCs w:val="24"/>
+              </w:rPr>
+            </w:pPr>
+            <w:proofErr w:type="spellStart"/>
+            <w:r>
+              <w:rPr>
+                <w:b/>
+                <w:szCs w:val="24"/>
+              </w:rPr>
+              <w:t>sfg</w:t>
+            </w:r>
+            <w:proofErr w:type="spellEnd"/>
+          </w:p>
+        </w:tc>
+        <w:tc>
+          <w:tcPr>
+            <w:tcW w:w="2442" w:type="dxa"/>
+          </w:tcPr>
+          <w:p>
+            <w:pPr>
+              <w:rPr>
+                <w:b/>
+                <w:szCs w:val="24"/>
+              </w:rPr>
+            </w:pPr>
+            <w:proofErr w:type="spellStart"/>
+            <w:r>
+              <w:rPr>
+                <w:b/>
+                <w:szCs w:val="24"/>
+              </w:rPr>
+              <w:t>sfg</w:t>
+            </w:r>
+            <w:proofErr w:type="spellEnd"/>
+          </w:p>
+        </w:tc>
+        <w:tc>
+          <w:tcPr>
+            <w:tcW w:w="2442" w:type="dxa"/>
+          </w:tcPr>
+          <w:p>
+            <w:pPr>
+              <w:rPr>
+                <w:b/>
+                <w:szCs w:val="24"/>
+              </w:rPr>
+            </w:pPr>
+            <w:r>
+              <w:rPr>
+                <w:b/>
+                <w:szCs w:val="24"/>
+              </w:rPr>
+              <w:t>sg</w:t>
+            </w:r>
+          </w:p>
+        </w:tc>
+      </w:tr>
+    </w:tbl>
+    <w:p>
+      <w:pPr>
+        <w:rPr>
+          <w:b/>
+          <w:szCs w:val="24"/>
+        </w:rPr>
+      </w:pPr>
+    </w:p>
     <w:p>
       <w:pPr>
         <w:numPr>
@@ -1262,6 +1459,7 @@
         <w:rPr>
           <w:szCs w:val="24"/>
         </w:rPr>
+        <w:lastRenderedPageBreak/>
         <w:t xml:space="preserve">Life Science Identifiers (LSIDs) for ZOOBANK registered names or nomenclatural acts should be listed in the </w:t>
       </w:r>
       <w:r>
@@ -1341,7 +1539,6 @@
         <w:pStyle w:val="Heading1"/>
       </w:pPr>
       <w:r>
-        <w:lastRenderedPageBreak/>
         <w:t>Additional Requirements</w:t>
       </w:r>
     </w:p>
@@ -1599,6 +1796,7 @@
         <w:rPr>
           <w:szCs w:val="24"/>
         </w:rPr>
+        <w:lastRenderedPageBreak/>
         <w:t xml:space="preserve">For more examples of citing other documents and general questions regarding reference style, please refer to the </w:t>
       </w:r>
       <w:hyperlink r:id="rId19" w:history="1">
@@ -1653,7 +1851,6 @@
           <w:szCs w:val="24"/>
           <w:shd w:val="clear" w:color="auto" w:fill="FFFFFF"/>
         </w:rPr>
-        <w:lastRenderedPageBreak/>
         <w:t>In-text citations should be numbered consecutively in order of appearance in the text – identified by Arabic numerals in the parenthesis [square parenthesis for Physics and Mathematics].</w:t>
       </w:r>
     </w:p>
@@ -4578,7 +4775,7 @@
       </w:pPr>
     </w:pPrDefault>
   </w:docDefaults>
-  <w:latentStyles w:defLockedState="0" w:defUIPriority="99" w:defSemiHidden="0" w:defUnhideWhenUsed="0" w:defQFormat="0" w:count="375">
+  <w:latentStyles w:defLockedState="0" w:defUIPriority="99" w:defSemiHidden="0" w:defUnhideWhenUsed="0" w:defQFormat="0" w:count="376">
     <w:lsdException w:name="Normal" w:uiPriority="0" w:qFormat="1"/>
     <w:lsdException w:name="heading 1" w:uiPriority="2" w:qFormat="1"/>
     <w:lsdException w:name="heading 2" w:semiHidden="1" w:uiPriority="2" w:unhideWhenUsed="1" w:qFormat="1"/>
@@ -4684,7 +4881,6 @@
     <w:lsdException w:name="HTML Sample" w:semiHidden="1" w:unhideWhenUsed="1"/>
     <w:lsdException w:name="HTML Typewriter" w:semiHidden="1" w:unhideWhenUsed="1"/>
     <w:lsdException w:name="HTML Variable" w:semiHidden="1" w:unhideWhenUsed="1"/>
-    <w:lsdException w:name="Normal Table" w:semiHidden="1" w:unhideWhenUsed="1"/>
     <w:lsdException w:name="annotation subject" w:semiHidden="1" w:unhideWhenUsed="1"/>
     <w:lsdException w:name="No List" w:semiHidden="1" w:unhideWhenUsed="1"/>
     <w:lsdException w:name="Outline List 1" w:semiHidden="1" w:unhideWhenUsed="1"/>
@@ -4731,10 +4927,8 @@
     <w:lsdException w:name="Table Subtle 2" w:semiHidden="1" w:unhideWhenUsed="1"/>
     <w:lsdException w:name="Table Web 1" w:semiHidden="1" w:unhideWhenUsed="1"/>
     <w:lsdException w:name="Table Web 2" w:semiHidden="1" w:unhideWhenUsed="1"/>
-    <w:lsdException w:name="Table Web 3" w:semiHidden="1" w:unhideWhenUsed="1"/>
     <w:lsdException w:name="Balloon Text" w:semiHidden="1" w:unhideWhenUsed="1"/>
     <w:lsdException w:name="Table Grid" w:uiPriority="59"/>
-    <w:lsdException w:name="Table Theme" w:semiHidden="1" w:unhideWhenUsed="1"/>
     <w:lsdException w:name="Placeholder Text" w:semiHidden="1"/>
     <w:lsdException w:name="No Spacing" w:uiPriority="1" w:qFormat="1"/>
     <w:lsdException w:name="Light Shading" w:uiPriority="60"/>
@@ -4954,6 +5148,7 @@
     <w:lsdException w:name="Smart Hyperlink" w:semiHidden="1" w:unhideWhenUsed="1"/>
     <w:lsdException w:name="Hashtag" w:semiHidden="1" w:unhideWhenUsed="1"/>
     <w:lsdException w:name="Unresolved Mention" w:semiHidden="1" w:unhideWhenUsed="1"/>
+    <w:lsdException w:name="Smart Link" w:semiHidden="1" w:unhideWhenUsed="1"/>
   </w:latentStyles>
   <w:style w:type="paragraph" w:default="1" w:styleId="Normal">
     <w:name w:val="Normal"/>
@@ -5222,22 +5417,22 @@
   </w:style>
   <w:style w:type="table" w:styleId="TableGrid">
     <w:name w:val="Table Grid"/>
+    <w:aliases w:val="TableNormal"/>
     <w:basedOn w:val="TableNormal"/>
     <w:uiPriority w:val="59"/>
-    <w:rsid w:val="00117666"/>
+    <w:rsid w:val="006F6580"/>
     <w:pPr>
       <w:spacing w:after="0" w:line="240" w:lineRule="auto"/>
     </w:pPr>
     <w:tblPr>
       <w:tblBorders>
         <w:top w:val="single" w:sz="4" w:space="0" w:color="auto"/>
-        <w:left w:val="single" w:sz="4" w:space="0" w:color="auto"/>
         <w:bottom w:val="single" w:sz="4" w:space="0" w:color="auto"/>
-        <w:right w:val="single" w:sz="4" w:space="0" w:color="auto"/>
-        <w:insideH w:val="single" w:sz="4" w:space="0" w:color="auto"/>
-        <w:insideV w:val="single" w:sz="4" w:space="0" w:color="auto"/>
       </w:tblBorders>
     </w:tblPr>
+    <w:trPr>
+      <w:tblHeader/>
+    </w:trPr>
   </w:style>
   <w:style w:type="paragraph" w:styleId="FootnoteText">
     <w:name w:val="footnote text"/>
@@ -5992,7 +6187,7 @@
 </file>
 
 <file path=customXml/itemProps1.xml><?xml version="1.0" encoding="utf-8"?>
-<ds:datastoreItem xmlns:ds="http://schemas.openxmlformats.org/officeDocument/2006/customXml" ds:itemID="{CB8B29C5-C39B-41C8-9567-444369AD2B7B}">
+<ds:datastoreItem xmlns:ds="http://schemas.openxmlformats.org/officeDocument/2006/customXml" ds:itemID="{96987A6A-B0C4-44A9-ACAC-CAF87BEB7B4C}">
   <ds:schemaRefs>
     <ds:schemaRef ds:uri="http://schemas.openxmlformats.org/officeDocument/2006/bibliography"/>
   </ds:schemaRefs>

</xml_diff>